<commit_message>
removed some word files
</commit_message>
<xml_diff>
--- a/NNet/NNetSimu-Userdocu-translated.docx
+++ b/NNet/NNetSimu-Userdocu-translated.docx
@@ -13,6 +13,49 @@
     </w:p>
     <w:p>
       <w:pPr>
+        <w:rPr>
+          <w:b/>
+          <w:bCs/>
+          <w:sz w:val="36"/>
+          <w:szCs w:val="36"/>
+        </w:rPr>
+      </w:pPr>
+      <w:r>
+        <w:rPr>
+          <w:b/>
+          <w:bCs/>
+          <w:sz w:val="36"/>
+          <w:szCs w:val="36"/>
+          <w:highlight w:val="yellow"/>
+        </w:rPr>
+        <w:t xml:space="preserve">Automatic translation by Word. </w:t>
+      </w:r>
+      <w:proofErr w:type="gramStart"/>
+      <w:r>
+        <w:rPr>
+          <w:b/>
+          <w:bCs/>
+          <w:sz w:val="36"/>
+          <w:szCs w:val="36"/>
+          <w:highlight w:val="yellow"/>
+        </w:rPr>
+        <w:t>Has to</w:t>
+      </w:r>
+      <w:proofErr w:type="gramEnd"/>
+      <w:r>
+        <w:rPr>
+          <w:b/>
+          <w:bCs/>
+          <w:sz w:val="36"/>
+          <w:szCs w:val="36"/>
+          <w:highlight w:val="yellow"/>
+        </w:rPr>
+        <w:t xml:space="preserve"> be cleaned up.</w:t>
+      </w:r>
+    </w:p>
+    <w:p/>
+    <w:p>
+      <w:pPr>
         <w:pStyle w:val="Titel"/>
         <w:jc w:val="center"/>
       </w:pPr>
@@ -47,32 +90,12 @@
       <w:pPr>
         <w:pStyle w:val="Titel"/>
         <w:jc w:val="center"/>
-        <w:rPr>
-          <w:lang w:val="de-DE"/>
-        </w:rPr>
-      </w:pPr>
-      <w:r>
-        <w:rPr>
-          <w:lang w:val="de-DE"/>
-        </w:rPr>
-        <w:t xml:space="preserve">User </w:t>
-      </w:r>
-      <w:proofErr w:type="spellStart"/>
-      <w:r>
-        <w:rPr>
-          <w:lang w:val="de-DE"/>
-        </w:rPr>
-        <w:t>documentation</w:t>
-      </w:r>
-      <w:proofErr w:type="spellEnd"/>
-    </w:p>
-    <w:p>
-      <w:pPr>
-        <w:rPr>
-          <w:lang w:val="de-DE"/>
-        </w:rPr>
-      </w:pPr>
-    </w:p>
+      </w:pPr>
+      <w:r>
+        <w:t>User documentation</w:t>
+      </w:r>
+    </w:p>
+    <w:p/>
     <w:p>
       <w:pPr>
         <w:pStyle w:val="Titel"/>
@@ -80,14 +103,12 @@
         <w:rPr>
           <w:sz w:val="36"/>
           <w:szCs w:val="36"/>
-          <w:lang w:val="de-DE"/>
         </w:rPr>
       </w:pPr>
       <w:r>
         <w:rPr>
           <w:sz w:val="36"/>
           <w:szCs w:val="36"/>
-          <w:lang w:val="de-DE"/>
         </w:rPr>
         <w:t>P. Kraus</w:t>
       </w:r>
@@ -99,24 +120,19 @@
         <w:rPr>
           <w:sz w:val="36"/>
           <w:szCs w:val="36"/>
-          <w:lang w:val="de-DE"/>
-        </w:rPr>
-      </w:pPr>
-      <w:proofErr w:type="gramStart"/>
+        </w:rPr>
+      </w:pPr>
       <w:r>
         <w:rPr>
           <w:sz w:val="36"/>
           <w:szCs w:val="36"/>
-          <w:lang w:val="de-DE"/>
         </w:rPr>
         <w:t>Stand</w:t>
       </w:r>
-      <w:proofErr w:type="gramEnd"/>
       <w:r>
         <w:rPr>
           <w:sz w:val="36"/>
           <w:szCs w:val="36"/>
-          <w:lang w:val="de-DE"/>
         </w:rPr>
         <w:t xml:space="preserve"> xx</w:t>
       </w:r>
@@ -124,21 +140,16 @@
         <w:rPr>
           <w:sz w:val="36"/>
           <w:szCs w:val="36"/>
-          <w:lang w:val="de-DE"/>
         </w:rPr>
         <w:t>.</w:t>
       </w:r>
       <w:r>
-        <w:rPr>
-          <w:lang w:val="de-DE"/>
-        </w:rPr>
         <w:t xml:space="preserve"> </w:t>
       </w:r>
       <w:r>
         <w:rPr>
           <w:sz w:val="36"/>
           <w:szCs w:val="36"/>
-          <w:lang w:val="de-DE"/>
         </w:rPr>
         <w:t>04</w:t>
       </w:r>
@@ -146,7 +157,6 @@
         <w:rPr>
           <w:sz w:val="36"/>
           <w:szCs w:val="36"/>
-          <w:lang w:val="de-DE"/>
         </w:rPr>
         <w:t>.20</w:t>
       </w:r>
@@ -154,18 +164,11 @@
         <w:rPr>
           <w:sz w:val="36"/>
           <w:szCs w:val="36"/>
-          <w:lang w:val="de-DE"/>
         </w:rPr>
         <w:t>20</w:t>
       </w:r>
     </w:p>
-    <w:p>
-      <w:pPr>
-        <w:rPr>
-          <w:lang w:val="de-DE"/>
-        </w:rPr>
-      </w:pPr>
-    </w:p>
+    <w:p/>
     <w:p>
       <w:pPr>
         <w:rPr>
@@ -173,7 +176,6 @@
           <w:bCs/>
           <w:sz w:val="24"/>
           <w:szCs w:val="24"/>
-          <w:lang w:val="de-DE"/>
         </w:rPr>
       </w:pPr>
       <w:r>
@@ -16607,7 +16609,7 @@
 </file>
 
 <file path=customXml/itemProps1.xml><?xml version="1.0" encoding="utf-8"?>
-<ds:datastoreItem xmlns:ds="http://schemas.openxmlformats.org/officeDocument/2006/customXml" ds:itemID="{5C8E57DD-C10A-4745-982D-4709995D94D0}">
+<ds:datastoreItem xmlns:ds="http://schemas.openxmlformats.org/officeDocument/2006/customXml" ds:itemID="{59CB6CBC-46E1-4534-8E01-9A5BB9CC4711}">
   <ds:schemaRefs>
     <ds:schemaRef ds:uri="http://schemas.openxmlformats.org/officeDocument/2006/bibliography"/>
   </ds:schemaRefs>

</xml_diff>